<commit_message>
[2020/12/9] Modify the readme.md
</commit_message>
<xml_diff>
--- a/docs/Notes/Notes.docx
+++ b/docs/Notes/Notes.docx
@@ -310,6 +310,14 @@
       <w:proofErr w:type="spellEnd"/>
     </w:p>
     <w:p>
+      <w:pPr>
+        <w:rPr>
+          <w:noProof/>
+        </w:rPr>
+      </w:pPr>
+    </w:p>
+    <w:p>
+      <w:bookmarkStart w:id="0" w:name="_GoBack"/>
       <w:r>
         <w:rPr>
           <w:rFonts w:hint="eastAsia"/>
@@ -319,9 +327,9 @@
         <mc:AlternateContent>
           <mc:Choice Requires="wpc">
             <w:drawing>
-              <wp:inline distT="0" distB="0" distL="0" distR="0" wp14:anchorId="55F6699A" wp14:editId="149BCD2E">
+              <wp:inline distT="0" distB="0" distL="0" distR="0" wp14:anchorId="55F6699A" wp14:editId="42340F3B">
                 <wp:extent cx="5274310" cy="6724650"/>
-                <wp:effectExtent l="0" t="0" r="0" b="0"/>
+                <wp:effectExtent l="0" t="0" r="2540" b="0"/>
                 <wp:docPr id="2" name="畫布 2"/>
                 <wp:cNvGraphicFramePr>
                   <a:graphicFrameLocks xmlns:a="http://schemas.openxmlformats.org/drawingml/2006/main" noChangeAspect="1"/>
@@ -331,396 +339,496 @@
                     <wpc:wpc>
                       <wpc:bg/>
                       <wpc:whole/>
-                      <wps:wsp>
-                        <wps:cNvPr id="9" name="文字方塊 9"/>
-                        <wps:cNvSpPr txBox="1"/>
-                        <wps:spPr>
-                          <a:xfrm>
-                            <a:off x="3038474" y="2033848"/>
-                            <a:ext cx="2124075" cy="612775"/>
-                          </a:xfrm>
-                          <a:prstGeom prst="rect">
-                            <a:avLst/>
-                          </a:prstGeom>
-                          <a:noFill/>
-                          <a:ln w="6350">
-                            <a:noFill/>
-                          </a:ln>
-                        </wps:spPr>
-                        <wps:txbx>
-                          <w:txbxContent>
-                            <w:p>
-                              <w:pPr>
-                                <w:rPr>
-                                  <w:color w:val="FF0000"/>
-                                </w:rPr>
-                              </w:pPr>
-                              <w:r>
-                                <w:rPr>
-                                  <w:rFonts w:hint="eastAsia"/>
-                                  <w:color w:val="FF0000"/>
-                                </w:rPr>
-                                <w:t>E</w:t>
-                              </w:r>
-                              <w:r>
-                                <w:rPr>
-                                  <w:color w:val="FF0000"/>
-                                </w:rPr>
-                                <w:t>nter the ID of specific data and output the LAT and LNG</w:t>
-                              </w:r>
-                            </w:p>
-                          </w:txbxContent>
-                        </wps:txbx>
-                        <wps:bodyPr rot="0" spcFirstLastPara="0" vertOverflow="overflow" horzOverflow="overflow" vert="horz" wrap="square" lIns="91440" tIns="45720" rIns="91440" bIns="45720" numCol="1" spcCol="0" rtlCol="0" fromWordArt="0" anchor="t" anchorCtr="0" forceAA="0" compatLnSpc="1">
-                          <a:prstTxWarp prst="textNoShape">
-                            <a:avLst/>
-                          </a:prstTxWarp>
-                          <a:noAutofit/>
-                        </wps:bodyPr>
-                      </wps:wsp>
-                      <wps:wsp>
-                        <wps:cNvPr id="10" name="文字方塊 10"/>
-                        <wps:cNvSpPr txBox="1"/>
-                        <wps:spPr>
-                          <a:xfrm>
-                            <a:off x="2990848" y="2543175"/>
-                            <a:ext cx="2283462" cy="746125"/>
-                          </a:xfrm>
-                          <a:prstGeom prst="rect">
-                            <a:avLst/>
-                          </a:prstGeom>
-                          <a:noFill/>
-                          <a:ln w="6350">
-                            <a:noFill/>
-                          </a:ln>
-                        </wps:spPr>
-                        <wps:txbx>
-                          <w:txbxContent>
-                            <w:p>
-                              <w:pPr>
-                                <w:rPr>
-                                  <w:color w:val="ED7D31" w:themeColor="accent2"/>
-                                </w:rPr>
-                              </w:pPr>
-                              <w:r>
-                                <w:rPr>
-                                  <w:color w:val="ED7D31" w:themeColor="accent2"/>
-                                </w:rPr>
-                                <w:t>Select the data and plot it on the google map with the data shown in the pop-up table</w:t>
-                              </w:r>
-                            </w:p>
-                          </w:txbxContent>
-                        </wps:txbx>
-                        <wps:bodyPr rot="0" spcFirstLastPara="0" vertOverflow="overflow" horzOverflow="overflow" vert="horz" wrap="square" lIns="91440" tIns="45720" rIns="91440" bIns="45720" numCol="1" spcCol="0" rtlCol="0" fromWordArt="0" anchor="t" anchorCtr="0" forceAA="0" compatLnSpc="1">
-                          <a:prstTxWarp prst="textNoShape">
-                            <a:avLst/>
-                          </a:prstTxWarp>
-                          <a:noAutofit/>
-                        </wps:bodyPr>
-                      </wps:wsp>
-                      <wps:wsp>
-                        <wps:cNvPr id="11" name="文字方塊 11"/>
-                        <wps:cNvSpPr txBox="1"/>
-                        <wps:spPr>
-                          <a:xfrm>
-                            <a:off x="3020691" y="3612270"/>
-                            <a:ext cx="2238376" cy="387827"/>
-                          </a:xfrm>
-                          <a:prstGeom prst="rect">
-                            <a:avLst/>
-                          </a:prstGeom>
-                          <a:noFill/>
-                          <a:ln w="6350">
-                            <a:noFill/>
-                          </a:ln>
-                        </wps:spPr>
-                        <wps:txbx>
-                          <w:txbxContent>
-                            <w:p>
-                              <w:pPr>
-                                <w:rPr>
-                                  <w:color w:val="00B050"/>
-                                </w:rPr>
-                              </w:pPr>
-                              <w:r>
-                                <w:rPr>
-                                  <w:color w:val="00B050"/>
-                                </w:rPr>
-                                <w:t>Update the database</w:t>
-                              </w:r>
-                            </w:p>
-                          </w:txbxContent>
-                        </wps:txbx>
-                        <wps:bodyPr rot="0" spcFirstLastPara="0" vertOverflow="overflow" horzOverflow="overflow" vert="horz" wrap="square" lIns="91440" tIns="45720" rIns="91440" bIns="45720" numCol="1" spcCol="0" rtlCol="0" fromWordArt="0" anchor="t" anchorCtr="0" forceAA="0" compatLnSpc="1">
-                          <a:prstTxWarp prst="textNoShape">
-                            <a:avLst/>
-                          </a:prstTxWarp>
-                          <a:noAutofit/>
-                        </wps:bodyPr>
-                      </wps:wsp>
-                      <wps:wsp>
-                        <wps:cNvPr id="12" name="文字方塊 12"/>
-                        <wps:cNvSpPr txBox="1"/>
-                        <wps:spPr>
-                          <a:xfrm>
-                            <a:off x="3035934" y="4224977"/>
-                            <a:ext cx="2238376" cy="800100"/>
-                          </a:xfrm>
-                          <a:prstGeom prst="rect">
-                            <a:avLst/>
-                          </a:prstGeom>
-                          <a:noFill/>
-                          <a:ln w="6350">
-                            <a:noFill/>
-                          </a:ln>
-                        </wps:spPr>
-                        <wps:txbx>
-                          <w:txbxContent>
-                            <w:p>
-                              <w:pPr>
-                                <w:rPr>
-                                  <w:color w:val="252EE3"/>
-                                </w:rPr>
-                              </w:pPr>
-                              <w:r>
-                                <w:rPr>
-                                  <w:color w:val="252EE3"/>
-                                </w:rPr>
-                                <w:t xml:space="preserve">Plot the charts of the choosing species and in the choosing time range </w:t>
-                              </w:r>
-                            </w:p>
-                          </w:txbxContent>
-                        </wps:txbx>
-                        <wps:bodyPr rot="0" spcFirstLastPara="0" vertOverflow="overflow" horzOverflow="overflow" vert="horz" wrap="square" lIns="91440" tIns="45720" rIns="91440" bIns="45720" numCol="1" spcCol="0" rtlCol="0" fromWordArt="0" anchor="t" anchorCtr="0" forceAA="0" compatLnSpc="1">
-                          <a:prstTxWarp prst="textNoShape">
-                            <a:avLst/>
-                          </a:prstTxWarp>
-                          <a:noAutofit/>
-                        </wps:bodyPr>
-                      </wps:wsp>
-                      <wps:wsp>
-                        <wps:cNvPr id="14" name="直線接點 14"/>
-                        <wps:cNvCnPr/>
-                        <wps:spPr>
-                          <a:xfrm>
-                            <a:off x="3020691" y="2060812"/>
-                            <a:ext cx="0" cy="537476"/>
-                          </a:xfrm>
-                          <a:prstGeom prst="line">
-                            <a:avLst/>
-                          </a:prstGeom>
-                          <a:ln>
-                            <a:solidFill>
-                              <a:srgbClr val="FF0000"/>
-                            </a:solidFill>
-                          </a:ln>
-                        </wps:spPr>
-                        <wps:style>
-                          <a:lnRef idx="3">
-                            <a:schemeClr val="accent2"/>
-                          </a:lnRef>
-                          <a:fillRef idx="0">
-                            <a:schemeClr val="accent2"/>
-                          </a:fillRef>
-                          <a:effectRef idx="2">
-                            <a:schemeClr val="accent2"/>
-                          </a:effectRef>
-                          <a:fontRef idx="minor">
-                            <a:schemeClr val="tx1"/>
-                          </a:fontRef>
-                        </wps:style>
-                        <wps:bodyPr/>
-                      </wps:wsp>
-                      <wps:wsp>
-                        <wps:cNvPr id="15" name="直線接點 15"/>
-                        <wps:cNvCnPr/>
-                        <wps:spPr>
-                          <a:xfrm>
-                            <a:off x="3020691" y="2690785"/>
-                            <a:ext cx="0" cy="515341"/>
-                          </a:xfrm>
-                          <a:prstGeom prst="line">
-                            <a:avLst/>
-                          </a:prstGeom>
-                          <a:ln/>
-                        </wps:spPr>
-                        <wps:style>
-                          <a:lnRef idx="3">
-                            <a:schemeClr val="accent2"/>
-                          </a:lnRef>
-                          <a:fillRef idx="0">
-                            <a:schemeClr val="accent2"/>
-                          </a:fillRef>
-                          <a:effectRef idx="2">
-                            <a:schemeClr val="accent2"/>
-                          </a:effectRef>
-                          <a:fontRef idx="minor">
-                            <a:schemeClr val="tx1"/>
-                          </a:fontRef>
-                        </wps:style>
-                        <wps:bodyPr/>
-                      </wps:wsp>
-                      <wps:wsp>
-                        <wps:cNvPr id="16" name="直線接點 16"/>
-                        <wps:cNvCnPr/>
-                        <wps:spPr>
-                          <a:xfrm>
-                            <a:off x="3020691" y="3317123"/>
-                            <a:ext cx="0" cy="743086"/>
-                          </a:xfrm>
-                          <a:prstGeom prst="line">
-                            <a:avLst/>
-                          </a:prstGeom>
-                          <a:ln>
-                            <a:solidFill>
-                              <a:srgbClr val="00B050"/>
-                            </a:solidFill>
-                          </a:ln>
-                        </wps:spPr>
-                        <wps:style>
-                          <a:lnRef idx="3">
-                            <a:schemeClr val="accent6"/>
-                          </a:lnRef>
-                          <a:fillRef idx="0">
-                            <a:schemeClr val="accent6"/>
-                          </a:fillRef>
-                          <a:effectRef idx="2">
-                            <a:schemeClr val="accent6"/>
-                          </a:effectRef>
-                          <a:fontRef idx="minor">
-                            <a:schemeClr val="tx1"/>
-                          </a:fontRef>
-                        </wps:style>
-                        <wps:bodyPr/>
-                      </wps:wsp>
-                      <wps:wsp>
-                        <wps:cNvPr id="17" name="直線接點 17"/>
-                        <wps:cNvCnPr/>
-                        <wps:spPr>
-                          <a:xfrm>
-                            <a:off x="3020691" y="4289664"/>
-                            <a:ext cx="0" cy="596234"/>
-                          </a:xfrm>
-                          <a:prstGeom prst="line">
-                            <a:avLst/>
-                          </a:prstGeom>
-                          <a:ln>
-                            <a:solidFill>
-                              <a:srgbClr val="252EE3"/>
-                            </a:solidFill>
-                          </a:ln>
-                        </wps:spPr>
-                        <wps:style>
-                          <a:lnRef idx="3">
-                            <a:schemeClr val="accent2"/>
-                          </a:lnRef>
-                          <a:fillRef idx="0">
-                            <a:schemeClr val="accent2"/>
-                          </a:fillRef>
-                          <a:effectRef idx="2">
-                            <a:schemeClr val="accent2"/>
-                          </a:effectRef>
-                          <a:fontRef idx="minor">
-                            <a:schemeClr val="tx1"/>
-                          </a:fontRef>
-                        </wps:style>
-                        <wps:bodyPr/>
-                      </wps:wsp>
-                      <pic:pic xmlns:pic="http://schemas.openxmlformats.org/drawingml/2006/picture">
-                        <pic:nvPicPr>
-                          <pic:cNvPr id="24" name="圖片 24"/>
-                          <pic:cNvPicPr>
-                            <a:picLocks noChangeAspect="1"/>
-                          </pic:cNvPicPr>
-                        </pic:nvPicPr>
-                        <pic:blipFill>
-                          <a:blip r:embed="rId12"/>
-                          <a:stretch>
-                            <a:fillRect/>
-                          </a:stretch>
-                        </pic:blipFill>
-                        <pic:spPr>
+                      <wpg:wgp>
+                        <wpg:cNvPr id="28" name="群組 28"/>
+                        <wpg:cNvGrpSpPr/>
+                        <wpg:grpSpPr>
                           <a:xfrm>
                             <a:off x="0" y="0"/>
-                            <a:ext cx="2969098" cy="5534025"/>
+                            <a:ext cx="5274310" cy="5554639"/>
+                            <a:chOff x="0" y="0"/>
+                            <a:chExt cx="5274310" cy="5554639"/>
                           </a:xfrm>
-                          <a:prstGeom prst="rect">
-                            <a:avLst/>
-                          </a:prstGeom>
-                        </pic:spPr>
-                      </pic:pic>
-                      <wps:wsp>
-                        <wps:cNvPr id="25" name="直線接點 25"/>
-                        <wps:cNvCnPr/>
-                        <wps:spPr>
-                          <a:xfrm>
-                            <a:off x="3020691" y="5006171"/>
-                            <a:ext cx="0" cy="487053"/>
-                          </a:xfrm>
-                          <a:prstGeom prst="line">
-                            <a:avLst/>
-                          </a:prstGeom>
-                          <a:ln/>
-                        </wps:spPr>
-                        <wps:style>
-                          <a:lnRef idx="3">
-                            <a:schemeClr val="dk1"/>
-                          </a:lnRef>
-                          <a:fillRef idx="0">
-                            <a:schemeClr val="dk1"/>
-                          </a:fillRef>
-                          <a:effectRef idx="2">
-                            <a:schemeClr val="dk1"/>
-                          </a:effectRef>
-                          <a:fontRef idx="minor">
-                            <a:schemeClr val="tx1"/>
-                          </a:fontRef>
-                        </wps:style>
-                        <wps:bodyPr/>
-                      </wps:wsp>
-                      <wps:wsp>
-                        <wps:cNvPr id="26" name="文字方塊 26"/>
-                        <wps:cNvSpPr txBox="1"/>
-                        <wps:spPr>
-                          <a:xfrm>
-                            <a:off x="3035934" y="4975604"/>
-                            <a:ext cx="2238376" cy="579035"/>
-                          </a:xfrm>
-                          <a:prstGeom prst="rect">
-                            <a:avLst/>
-                          </a:prstGeom>
-                          <a:noFill/>
-                          <a:ln w="6350">
+                        </wpg:grpSpPr>
+                        <wps:wsp>
+                          <wps:cNvPr id="9" name="文字方塊 9"/>
+                          <wps:cNvSpPr txBox="1"/>
+                          <wps:spPr>
+                            <a:xfrm>
+                              <a:off x="3038474" y="2033848"/>
+                              <a:ext cx="2124075" cy="612775"/>
+                            </a:xfrm>
+                            <a:prstGeom prst="rect">
+                              <a:avLst/>
+                            </a:prstGeom>
                             <a:noFill/>
-                          </a:ln>
-                        </wps:spPr>
-                        <wps:txbx>
-                          <w:txbxContent>
-                            <w:p>
-                              <w:pPr>
-                                <w:rPr>
-                                  <w:rFonts w:hint="eastAsia"/>
-                                  <w:color w:val="252EE3"/>
-                                </w:rPr>
-                              </w:pPr>
-                              <w:bookmarkStart w:id="0" w:name="_GoBack"/>
-                              <w:r>
-                                <w:rPr>
-                                  <w:color w:val="252EE3"/>
-                                </w:rPr>
-                                <w:t>The github, web deploy and ReadtheDocs link</w:t>
-                              </w:r>
-                              <w:bookmarkEnd w:id="0"/>
-                            </w:p>
-                          </w:txbxContent>
-                        </wps:txbx>
-                        <wps:bodyPr rot="0" spcFirstLastPara="0" vertOverflow="overflow" horzOverflow="overflow" vert="horz" wrap="square" lIns="91440" tIns="45720" rIns="91440" bIns="45720" numCol="1" spcCol="0" rtlCol="0" fromWordArt="0" anchor="t" anchorCtr="0" forceAA="0" compatLnSpc="1">
-                          <a:prstTxWarp prst="textNoShape">
-                            <a:avLst/>
-                          </a:prstTxWarp>
-                          <a:noAutofit/>
-                        </wps:bodyPr>
-                      </wps:wsp>
+                            <a:ln w="6350">
+                              <a:noFill/>
+                            </a:ln>
+                          </wps:spPr>
+                          <wps:txbx>
+                            <w:txbxContent>
+                              <w:p>
+                                <w:pPr>
+                                  <w:rPr>
+                                    <w:color w:val="FF0000"/>
+                                  </w:rPr>
+                                </w:pPr>
+                                <w:r>
+                                  <w:rPr>
+                                    <w:rFonts w:hint="eastAsia"/>
+                                    <w:color w:val="FF0000"/>
+                                  </w:rPr>
+                                  <w:t>E</w:t>
+                                </w:r>
+                                <w:r>
+                                  <w:rPr>
+                                    <w:color w:val="FF0000"/>
+                                  </w:rPr>
+                                  <w:t>nter the ID of specific data and output the LAT and LNG</w:t>
+                                </w:r>
+                              </w:p>
+                            </w:txbxContent>
+                          </wps:txbx>
+                          <wps:bodyPr rot="0" spcFirstLastPara="0" vertOverflow="overflow" horzOverflow="overflow" vert="horz" wrap="square" lIns="91440" tIns="45720" rIns="91440" bIns="45720" numCol="1" spcCol="0" rtlCol="0" fromWordArt="0" anchor="t" anchorCtr="0" forceAA="0" compatLnSpc="1">
+                            <a:prstTxWarp prst="textNoShape">
+                              <a:avLst/>
+                            </a:prstTxWarp>
+                            <a:noAutofit/>
+                          </wps:bodyPr>
+                        </wps:wsp>
+                        <wps:wsp>
+                          <wps:cNvPr id="10" name="文字方塊 10"/>
+                          <wps:cNvSpPr txBox="1"/>
+                          <wps:spPr>
+                            <a:xfrm>
+                              <a:off x="2990848" y="2543175"/>
+                              <a:ext cx="2283462" cy="746125"/>
+                            </a:xfrm>
+                            <a:prstGeom prst="rect">
+                              <a:avLst/>
+                            </a:prstGeom>
+                            <a:noFill/>
+                            <a:ln w="6350">
+                              <a:noFill/>
+                            </a:ln>
+                          </wps:spPr>
+                          <wps:txbx>
+                            <w:txbxContent>
+                              <w:p>
+                                <w:pPr>
+                                  <w:rPr>
+                                    <w:color w:val="ED7D31" w:themeColor="accent2"/>
+                                  </w:rPr>
+                                </w:pPr>
+                                <w:r>
+                                  <w:rPr>
+                                    <w:color w:val="ED7D31" w:themeColor="accent2"/>
+                                  </w:rPr>
+                                  <w:t>Select the data and plot it on the google map with the data shown in the pop-up table</w:t>
+                                </w:r>
+                              </w:p>
+                            </w:txbxContent>
+                          </wps:txbx>
+                          <wps:bodyPr rot="0" spcFirstLastPara="0" vertOverflow="overflow" horzOverflow="overflow" vert="horz" wrap="square" lIns="91440" tIns="45720" rIns="91440" bIns="45720" numCol="1" spcCol="0" rtlCol="0" fromWordArt="0" anchor="t" anchorCtr="0" forceAA="0" compatLnSpc="1">
+                            <a:prstTxWarp prst="textNoShape">
+                              <a:avLst/>
+                            </a:prstTxWarp>
+                            <a:noAutofit/>
+                          </wps:bodyPr>
+                        </wps:wsp>
+                        <wps:wsp>
+                          <wps:cNvPr id="11" name="文字方塊 11"/>
+                          <wps:cNvSpPr txBox="1"/>
+                          <wps:spPr>
+                            <a:xfrm>
+                              <a:off x="3020691" y="3612270"/>
+                              <a:ext cx="2238376" cy="387827"/>
+                            </a:xfrm>
+                            <a:prstGeom prst="rect">
+                              <a:avLst/>
+                            </a:prstGeom>
+                            <a:noFill/>
+                            <a:ln w="6350">
+                              <a:noFill/>
+                            </a:ln>
+                          </wps:spPr>
+                          <wps:txbx>
+                            <w:txbxContent>
+                              <w:p>
+                                <w:pPr>
+                                  <w:rPr>
+                                    <w:color w:val="00B050"/>
+                                  </w:rPr>
+                                </w:pPr>
+                                <w:r>
+                                  <w:rPr>
+                                    <w:color w:val="00B050"/>
+                                  </w:rPr>
+                                  <w:t>Update the database</w:t>
+                                </w:r>
+                              </w:p>
+                            </w:txbxContent>
+                          </wps:txbx>
+                          <wps:bodyPr rot="0" spcFirstLastPara="0" vertOverflow="overflow" horzOverflow="overflow" vert="horz" wrap="square" lIns="91440" tIns="45720" rIns="91440" bIns="45720" numCol="1" spcCol="0" rtlCol="0" fromWordArt="0" anchor="t" anchorCtr="0" forceAA="0" compatLnSpc="1">
+                            <a:prstTxWarp prst="textNoShape">
+                              <a:avLst/>
+                            </a:prstTxWarp>
+                            <a:noAutofit/>
+                          </wps:bodyPr>
+                        </wps:wsp>
+                        <wps:wsp>
+                          <wps:cNvPr id="12" name="文字方塊 12"/>
+                          <wps:cNvSpPr txBox="1"/>
+                          <wps:spPr>
+                            <a:xfrm>
+                              <a:off x="3035934" y="4224977"/>
+                              <a:ext cx="2238376" cy="800100"/>
+                            </a:xfrm>
+                            <a:prstGeom prst="rect">
+                              <a:avLst/>
+                            </a:prstGeom>
+                            <a:noFill/>
+                            <a:ln w="6350">
+                              <a:noFill/>
+                            </a:ln>
+                          </wps:spPr>
+                          <wps:txbx>
+                            <w:txbxContent>
+                              <w:p>
+                                <w:pPr>
+                                  <w:rPr>
+                                    <w:color w:val="252EE3"/>
+                                  </w:rPr>
+                                </w:pPr>
+                                <w:r>
+                                  <w:rPr>
+                                    <w:color w:val="252EE3"/>
+                                  </w:rPr>
+                                  <w:t xml:space="preserve">Plot the charts of the choosing species and in the choosing time range </w:t>
+                                </w:r>
+                              </w:p>
+                            </w:txbxContent>
+                          </wps:txbx>
+                          <wps:bodyPr rot="0" spcFirstLastPara="0" vertOverflow="overflow" horzOverflow="overflow" vert="horz" wrap="square" lIns="91440" tIns="45720" rIns="91440" bIns="45720" numCol="1" spcCol="0" rtlCol="0" fromWordArt="0" anchor="t" anchorCtr="0" forceAA="0" compatLnSpc="1">
+                            <a:prstTxWarp prst="textNoShape">
+                              <a:avLst/>
+                            </a:prstTxWarp>
+                            <a:noAutofit/>
+                          </wps:bodyPr>
+                        </wps:wsp>
+                        <wps:wsp>
+                          <wps:cNvPr id="14" name="直線接點 14"/>
+                          <wps:cNvCnPr/>
+                          <wps:spPr>
+                            <a:xfrm>
+                              <a:off x="3020691" y="2060812"/>
+                              <a:ext cx="0" cy="537476"/>
+                            </a:xfrm>
+                            <a:prstGeom prst="line">
+                              <a:avLst/>
+                            </a:prstGeom>
+                            <a:ln>
+                              <a:solidFill>
+                                <a:srgbClr val="FF0000"/>
+                              </a:solidFill>
+                            </a:ln>
+                          </wps:spPr>
+                          <wps:style>
+                            <a:lnRef idx="3">
+                              <a:schemeClr val="accent2"/>
+                            </a:lnRef>
+                            <a:fillRef idx="0">
+                              <a:schemeClr val="accent2"/>
+                            </a:fillRef>
+                            <a:effectRef idx="2">
+                              <a:schemeClr val="accent2"/>
+                            </a:effectRef>
+                            <a:fontRef idx="minor">
+                              <a:schemeClr val="tx1"/>
+                            </a:fontRef>
+                          </wps:style>
+                          <wps:bodyPr/>
+                        </wps:wsp>
+                        <wps:wsp>
+                          <wps:cNvPr id="15" name="直線接點 15"/>
+                          <wps:cNvCnPr/>
+                          <wps:spPr>
+                            <a:xfrm>
+                              <a:off x="3020691" y="2690785"/>
+                              <a:ext cx="0" cy="515341"/>
+                            </a:xfrm>
+                            <a:prstGeom prst="line">
+                              <a:avLst/>
+                            </a:prstGeom>
+                            <a:ln/>
+                          </wps:spPr>
+                          <wps:style>
+                            <a:lnRef idx="3">
+                              <a:schemeClr val="accent2"/>
+                            </a:lnRef>
+                            <a:fillRef idx="0">
+                              <a:schemeClr val="accent2"/>
+                            </a:fillRef>
+                            <a:effectRef idx="2">
+                              <a:schemeClr val="accent2"/>
+                            </a:effectRef>
+                            <a:fontRef idx="minor">
+                              <a:schemeClr val="tx1"/>
+                            </a:fontRef>
+                          </wps:style>
+                          <wps:bodyPr/>
+                        </wps:wsp>
+                        <wps:wsp>
+                          <wps:cNvPr id="16" name="直線接點 16"/>
+                          <wps:cNvCnPr/>
+                          <wps:spPr>
+                            <a:xfrm>
+                              <a:off x="3020691" y="3317123"/>
+                              <a:ext cx="0" cy="743086"/>
+                            </a:xfrm>
+                            <a:prstGeom prst="line">
+                              <a:avLst/>
+                            </a:prstGeom>
+                            <a:ln>
+                              <a:solidFill>
+                                <a:srgbClr val="00B050"/>
+                              </a:solidFill>
+                            </a:ln>
+                          </wps:spPr>
+                          <wps:style>
+                            <a:lnRef idx="3">
+                              <a:schemeClr val="accent6"/>
+                            </a:lnRef>
+                            <a:fillRef idx="0">
+                              <a:schemeClr val="accent6"/>
+                            </a:fillRef>
+                            <a:effectRef idx="2">
+                              <a:schemeClr val="accent6"/>
+                            </a:effectRef>
+                            <a:fontRef idx="minor">
+                              <a:schemeClr val="tx1"/>
+                            </a:fontRef>
+                          </wps:style>
+                          <wps:bodyPr/>
+                        </wps:wsp>
+                        <wps:wsp>
+                          <wps:cNvPr id="17" name="直線接點 17"/>
+                          <wps:cNvCnPr/>
+                          <wps:spPr>
+                            <a:xfrm>
+                              <a:off x="3020691" y="4289664"/>
+                              <a:ext cx="0" cy="596234"/>
+                            </a:xfrm>
+                            <a:prstGeom prst="line">
+                              <a:avLst/>
+                            </a:prstGeom>
+                            <a:ln>
+                              <a:solidFill>
+                                <a:srgbClr val="252EE3"/>
+                              </a:solidFill>
+                            </a:ln>
+                          </wps:spPr>
+                          <wps:style>
+                            <a:lnRef idx="3">
+                              <a:schemeClr val="accent2"/>
+                            </a:lnRef>
+                            <a:fillRef idx="0">
+                              <a:schemeClr val="accent2"/>
+                            </a:fillRef>
+                            <a:effectRef idx="2">
+                              <a:schemeClr val="accent2"/>
+                            </a:effectRef>
+                            <a:fontRef idx="minor">
+                              <a:schemeClr val="tx1"/>
+                            </a:fontRef>
+                          </wps:style>
+                          <wps:bodyPr/>
+                        </wps:wsp>
+                        <pic:pic xmlns:pic="http://schemas.openxmlformats.org/drawingml/2006/picture">
+                          <pic:nvPicPr>
+                            <pic:cNvPr id="24" name="圖片 24"/>
+                            <pic:cNvPicPr>
+                              <a:picLocks noChangeAspect="1"/>
+                            </pic:cNvPicPr>
+                          </pic:nvPicPr>
+                          <pic:blipFill>
+                            <a:blip r:embed="rId12"/>
+                            <a:stretch>
+                              <a:fillRect/>
+                            </a:stretch>
+                          </pic:blipFill>
+                          <pic:spPr>
+                            <a:xfrm>
+                              <a:off x="0" y="0"/>
+                              <a:ext cx="2969098" cy="5534025"/>
+                            </a:xfrm>
+                            <a:prstGeom prst="rect">
+                              <a:avLst/>
+                            </a:prstGeom>
+                          </pic:spPr>
+                        </pic:pic>
+                        <wps:wsp>
+                          <wps:cNvPr id="25" name="直線接點 25"/>
+                          <wps:cNvCnPr/>
+                          <wps:spPr>
+                            <a:xfrm>
+                              <a:off x="3020691" y="5006171"/>
+                              <a:ext cx="0" cy="487053"/>
+                            </a:xfrm>
+                            <a:prstGeom prst="line">
+                              <a:avLst/>
+                            </a:prstGeom>
+                            <a:ln/>
+                          </wps:spPr>
+                          <wps:style>
+                            <a:lnRef idx="3">
+                              <a:schemeClr val="dk1"/>
+                            </a:lnRef>
+                            <a:fillRef idx="0">
+                              <a:schemeClr val="dk1"/>
+                            </a:fillRef>
+                            <a:effectRef idx="2">
+                              <a:schemeClr val="dk1"/>
+                            </a:effectRef>
+                            <a:fontRef idx="minor">
+                              <a:schemeClr val="tx1"/>
+                            </a:fontRef>
+                          </wps:style>
+                          <wps:bodyPr/>
+                        </wps:wsp>
+                        <wps:wsp>
+                          <wps:cNvPr id="26" name="文字方塊 26"/>
+                          <wps:cNvSpPr txBox="1"/>
+                          <wps:spPr>
+                            <a:xfrm>
+                              <a:off x="3035934" y="4975604"/>
+                              <a:ext cx="2238376" cy="579035"/>
+                            </a:xfrm>
+                            <a:prstGeom prst="rect">
+                              <a:avLst/>
+                            </a:prstGeom>
+                            <a:noFill/>
+                            <a:ln w="6350">
+                              <a:noFill/>
+                            </a:ln>
+                          </wps:spPr>
+                          <wps:txbx>
+                            <w:txbxContent>
+                              <w:p>
+                                <w:r>
+                                  <w:t>The github, web deploy and ReadtheDocs link</w:t>
+                                </w:r>
+                              </w:p>
+                            </w:txbxContent>
+                          </wps:txbx>
+                          <wps:bodyPr rot="0" spcFirstLastPara="0" vertOverflow="overflow" horzOverflow="overflow" vert="horz" wrap="square" lIns="91440" tIns="45720" rIns="91440" bIns="45720" numCol="1" spcCol="0" rtlCol="0" fromWordArt="0" anchor="t" anchorCtr="0" forceAA="0" compatLnSpc="1">
+                            <a:prstTxWarp prst="textNoShape">
+                              <a:avLst/>
+                            </a:prstTxWarp>
+                            <a:noAutofit/>
+                          </wps:bodyPr>
+                        </wps:wsp>
+                        <pic:pic xmlns:pic="http://schemas.openxmlformats.org/drawingml/2006/picture">
+                          <pic:nvPicPr>
+                            <pic:cNvPr id="8" name="圖片 8"/>
+                            <pic:cNvPicPr>
+                              <a:picLocks noChangeAspect="1"/>
+                            </pic:cNvPicPr>
+                          </pic:nvPicPr>
+                          <pic:blipFill rotWithShape="1">
+                            <a:blip r:embed="rId13"/>
+                            <a:srcRect r="-523" b="64358"/>
+                            <a:stretch/>
+                          </pic:blipFill>
+                          <pic:spPr>
+                            <a:xfrm>
+                              <a:off x="3106073" y="366655"/>
+                              <a:ext cx="2168237" cy="1434436"/>
+                            </a:xfrm>
+                            <a:prstGeom prst="rect">
+                              <a:avLst/>
+                            </a:prstGeom>
+                          </pic:spPr>
+                        </pic:pic>
+                        <wps:wsp>
+                          <wps:cNvPr id="27" name="文字方塊 27"/>
+                          <wps:cNvSpPr txBox="1"/>
+                          <wps:spPr>
+                            <a:xfrm>
+                              <a:off x="3149311" y="1431176"/>
+                              <a:ext cx="1013981" cy="369915"/>
+                            </a:xfrm>
+                            <a:prstGeom prst="rect">
+                              <a:avLst/>
+                            </a:prstGeom>
+                            <a:noFill/>
+                            <a:ln w="6350">
+                              <a:noFill/>
+                            </a:ln>
+                          </wps:spPr>
+                          <wps:txbx>
+                            <w:txbxContent>
+                              <w:p>
+                                <w:pPr>
+                                  <w:rPr>
+                                    <w:b/>
+                                    <w:color w:val="FFFFFF" w:themeColor="background1"/>
+                                    <w:sz w:val="28"/>
+                                    <w:szCs w:val="28"/>
+                                  </w:rPr>
+                                </w:pPr>
+                                <w:r>
+                                  <w:rPr>
+                                    <w:b/>
+                                    <w:color w:val="FFFFFF" w:themeColor="background1"/>
+                                    <w:sz w:val="28"/>
+                                    <w:szCs w:val="28"/>
+                                  </w:rPr>
+                                  <w:t>Blending</w:t>
+                                </w:r>
+                              </w:p>
+                            </w:txbxContent>
+                          </wps:txbx>
+                          <wps:bodyPr rot="0" spcFirstLastPara="0" vertOverflow="overflow" horzOverflow="overflow" vert="horz" wrap="square" lIns="91440" tIns="45720" rIns="91440" bIns="45720" numCol="1" spcCol="0" rtlCol="0" fromWordArt="0" anchor="t" anchorCtr="0" forceAA="0" compatLnSpc="1">
+                            <a:prstTxWarp prst="textNoShape">
+                              <a:avLst/>
+                            </a:prstTxWarp>
+                            <a:noAutofit/>
+                          </wps:bodyPr>
+                        </wps:wsp>
+                        <wps:wsp>
+                          <wps:cNvPr id="13" name="直線單箭頭接點 13"/>
+                          <wps:cNvCnPr/>
+                          <wps:spPr>
+                            <a:xfrm>
+                              <a:off x="2901462" y="1354016"/>
+                              <a:ext cx="216877" cy="0"/>
+                            </a:xfrm>
+                            <a:prstGeom prst="straightConnector1">
+                              <a:avLst/>
+                            </a:prstGeom>
+                            <a:ln w="28575">
+                              <a:tailEnd type="triangle"/>
+                            </a:ln>
+                          </wps:spPr>
+                          <wps:style>
+                            <a:lnRef idx="3">
+                              <a:schemeClr val="dk1"/>
+                            </a:lnRef>
+                            <a:fillRef idx="0">
+                              <a:schemeClr val="dk1"/>
+                            </a:fillRef>
+                            <a:effectRef idx="2">
+                              <a:schemeClr val="dk1"/>
+                            </a:effectRef>
+                            <a:fontRef idx="minor">
+                              <a:schemeClr val="tx1"/>
+                            </a:fontRef>
+                          </wps:style>
+                          <wps:bodyPr/>
+                        </wps:wsp>
+                      </wpg:wgp>
                     </wpc:wpc>
                   </a:graphicData>
                 </a:graphic>
@@ -729,7 +837,7 @@
           </mc:Choice>
           <mc:Fallback>
             <w:pict>
-              <v:group w14:anchorId="55F6699A" id="畫布 2" o:spid="_x0000_s1026" editas="canvas" style="width:415.3pt;height:529.5pt;mso-position-horizontal-relative:char;mso-position-vertical-relative:line" coordsize="52743,67246" o:gfxdata="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">
+              <v:group w14:anchorId="55F6699A" id="畫布 2" o:spid="_x0000_s1026" editas="canvas" style="width:415.3pt;height:529.5pt;mso-position-horizontal-relative:char;mso-position-vertical-relative:line" coordsize="52743,67246" o:gfxdata="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">
                 <v:shapetype id="_x0000_t75" coordsize="21600,21600" o:spt="75" o:preferrelative="t" path="m@4@5l@4@11@9@11@9@5xe" filled="f" stroked="f">
                   <v:stroke joinstyle="miter"/>
                   <v:formulas>
@@ -753,139 +861,166 @@
                   <v:fill o:detectmouseclick="t"/>
                   <v:path o:connecttype="none"/>
                 </v:shape>
-                <v:shapetype id="_x0000_t202" coordsize="21600,21600" o:spt="202" path="m,l,21600r21600,l21600,xe">
-                  <v:stroke joinstyle="miter"/>
-                  <v:path gradientshapeok="t" o:connecttype="rect"/>
-                </v:shapetype>
-                <v:shape id="文字方塊 9" o:spid="_x0000_s1028" type="#_x0000_t202" style="position:absolute;left:30384;top:20338;width:21241;height:6128;visibility:visible;mso-wrap-style:square;v-text-anchor:top" o:gfxdata="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" filled="f" stroked="f" strokeweight=".5pt">
-                  <v:textbox>
-                    <w:txbxContent>
-                      <w:p>
-                        <w:pPr>
-                          <w:rPr>
-                            <w:color w:val="FF0000"/>
-                          </w:rPr>
-                        </w:pPr>
-                        <w:r>
-                          <w:rPr>
-                            <w:rFonts w:hint="eastAsia"/>
-                            <w:color w:val="FF0000"/>
-                          </w:rPr>
-                          <w:t>E</w:t>
-                        </w:r>
-                        <w:r>
-                          <w:rPr>
-                            <w:color w:val="FF0000"/>
-                          </w:rPr>
-                          <w:t>nter the ID of specific data and output the LAT and LNG</w:t>
-                        </w:r>
-                      </w:p>
-                    </w:txbxContent>
-                  </v:textbox>
-                </v:shape>
-                <v:shape id="文字方塊 10" o:spid="_x0000_s1029" type="#_x0000_t202" style="position:absolute;left:29908;top:25431;width:22835;height:7462;visibility:visible;mso-wrap-style:square;v-text-anchor:top" o:gfxdata="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" filled="f" stroked="f" strokeweight=".5pt">
-                  <v:textbox>
-                    <w:txbxContent>
-                      <w:p>
-                        <w:pPr>
-                          <w:rPr>
-                            <w:color w:val="ED7D31" w:themeColor="accent2"/>
-                          </w:rPr>
-                        </w:pPr>
-                        <w:r>
-                          <w:rPr>
-                            <w:color w:val="ED7D31" w:themeColor="accent2"/>
-                          </w:rPr>
-                          <w:t>Select the data and plot it on the google map with the data shown in the pop-up table</w:t>
-                        </w:r>
-                      </w:p>
-                    </w:txbxContent>
-                  </v:textbox>
-                </v:shape>
-                <v:shape id="文字方塊 11" o:spid="_x0000_s1030" type="#_x0000_t202" style="position:absolute;left:30206;top:36122;width:22384;height:3878;visibility:visible;mso-wrap-style:square;v-text-anchor:top" o:gfxdata="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" filled="f" stroked="f" strokeweight=".5pt">
-                  <v:textbox>
-                    <w:txbxContent>
-                      <w:p>
-                        <w:pPr>
-                          <w:rPr>
-                            <w:color w:val="00B050"/>
-                          </w:rPr>
-                        </w:pPr>
-                        <w:r>
-                          <w:rPr>
-                            <w:color w:val="00B050"/>
-                          </w:rPr>
-                          <w:t>Update the database</w:t>
-                        </w:r>
-                      </w:p>
-                    </w:txbxContent>
-                  </v:textbox>
-                </v:shape>
-                <v:shape id="文字方塊 12" o:spid="_x0000_s1031" type="#_x0000_t202" style="position:absolute;left:30359;top:42249;width:22384;height:8001;visibility:visible;mso-wrap-style:square;v-text-anchor:top" o:gfxdata="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" filled="f" stroked="f" strokeweight=".5pt">
-                  <v:textbox>
-                    <w:txbxContent>
-                      <w:p>
-                        <w:pPr>
-                          <w:rPr>
-                            <w:color w:val="252EE3"/>
-                          </w:rPr>
-                        </w:pPr>
-                        <w:r>
-                          <w:rPr>
-                            <w:color w:val="252EE3"/>
-                          </w:rPr>
-                          <w:t xml:space="preserve">Plot the charts of the choosing species and in the choosing time range </w:t>
-                        </w:r>
-                      </w:p>
-                    </w:txbxContent>
-                  </v:textbox>
-                </v:shape>
-                <v:line id="直線接點 14" o:spid="_x0000_s1032" style="position:absolute;visibility:visible;mso-wrap-style:square" from="30206,20608" to="30206,25982" o:connectortype="straight" o:gfxdata="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" strokecolor="red" strokeweight="1.5pt">
-                  <v:stroke joinstyle="miter"/>
-                </v:line>
-                <v:line id="直線接點 15" o:spid="_x0000_s1033" style="position:absolute;visibility:visible;mso-wrap-style:square" from="30206,26907" to="30206,32061" o:connectortype="straight" o:gfxdata="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" strokecolor="#ed7d31 [3205]" strokeweight="1.5pt">
-                  <v:stroke joinstyle="miter"/>
-                </v:line>
-                <v:line id="直線接點 16" o:spid="_x0000_s1034" style="position:absolute;visibility:visible;mso-wrap-style:square" from="30206,33171" to="30206,40602" o:connectortype="straight" o:gfxdata="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" strokecolor="#00b050" strokeweight="1.5pt">
-                  <v:stroke joinstyle="miter"/>
-                </v:line>
-                <v:line id="直線接點 17" o:spid="_x0000_s1035" style="position:absolute;visibility:visible;mso-wrap-style:square" from="30206,42896" to="30206,48858" o:connectortype="straight" o:gfxdata="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" strokecolor="#252ee3" strokeweight="1.5pt">
-                  <v:stroke joinstyle="miter"/>
-                </v:line>
-                <v:shape id="圖片 24" o:spid="_x0000_s1036" type="#_x0000_t75" style="position:absolute;width:29690;height:55340;visibility:visible;mso-wrap-style:square" o:gfxdata="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">
-                  <v:imagedata r:id="rId13" o:title=""/>
-                </v:shape>
-                <v:line id="直線接點 25" o:spid="_x0000_s1037" style="position:absolute;visibility:visible;mso-wrap-style:square" from="30206,50061" to="30206,54932" o:connectortype="straight" o:gfxdata="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" strokecolor="black [3200]" strokeweight="1.5pt">
-                  <v:stroke joinstyle="miter"/>
-                </v:line>
-                <v:shape id="文字方塊 26" o:spid="_x0000_s1038" type="#_x0000_t202" style="position:absolute;left:30359;top:49756;width:22384;height:5790;visibility:visible;mso-wrap-style:square;v-text-anchor:top" o:gfxdata="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" filled="f" stroked="f" strokeweight=".5pt">
-                  <v:textbox>
-                    <w:txbxContent>
-                      <w:p>
-                        <w:pPr>
-                          <w:rPr>
-                            <w:rFonts w:hint="eastAsia"/>
-                            <w:color w:val="252EE3"/>
-                          </w:rPr>
-                        </w:pPr>
-                        <w:bookmarkStart w:id="1" w:name="_GoBack"/>
-                        <w:r>
-                          <w:rPr>
-                            <w:color w:val="252EE3"/>
-                          </w:rPr>
-                          <w:t>The github, web deploy and ReadtheDocs link</w:t>
-                        </w:r>
-                        <w:bookmarkEnd w:id="1"/>
-                      </w:p>
-                    </w:txbxContent>
-                  </v:textbox>
-                </v:shape>
+                <v:group id="群組 28" o:spid="_x0000_s1028" style="position:absolute;width:52743;height:55546" coordsize="52743,55546" o:gfxdata="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">
+                  <v:shapetype id="_x0000_t202" coordsize="21600,21600" o:spt="202" path="m,l,21600r21600,l21600,xe">
+                    <v:stroke joinstyle="miter"/>
+                    <v:path gradientshapeok="t" o:connecttype="rect"/>
+                  </v:shapetype>
+                  <v:shape id="文字方塊 9" o:spid="_x0000_s1029" type="#_x0000_t202" style="position:absolute;left:30384;top:20338;width:21241;height:6128;visibility:visible;mso-wrap-style:square;v-text-anchor:top" o:gfxdata="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" filled="f" stroked="f" strokeweight=".5pt">
+                    <v:textbox>
+                      <w:txbxContent>
+                        <w:p>
+                          <w:pPr>
+                            <w:rPr>
+                              <w:color w:val="FF0000"/>
+                            </w:rPr>
+                          </w:pPr>
+                          <w:r>
+                            <w:rPr>
+                              <w:rFonts w:hint="eastAsia"/>
+                              <w:color w:val="FF0000"/>
+                            </w:rPr>
+                            <w:t>E</w:t>
+                          </w:r>
+                          <w:r>
+                            <w:rPr>
+                              <w:color w:val="FF0000"/>
+                            </w:rPr>
+                            <w:t>nter the ID of specific data and output the LAT and LNG</w:t>
+                          </w:r>
+                        </w:p>
+                      </w:txbxContent>
+                    </v:textbox>
+                  </v:shape>
+                  <v:shape id="文字方塊 10" o:spid="_x0000_s1030" type="#_x0000_t202" style="position:absolute;left:29908;top:25431;width:22835;height:7462;visibility:visible;mso-wrap-style:square;v-text-anchor:top" o:gfxdata="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" filled="f" stroked="f" strokeweight=".5pt">
+                    <v:textbox>
+                      <w:txbxContent>
+                        <w:p>
+                          <w:pPr>
+                            <w:rPr>
+                              <w:color w:val="ED7D31" w:themeColor="accent2"/>
+                            </w:rPr>
+                          </w:pPr>
+                          <w:r>
+                            <w:rPr>
+                              <w:color w:val="ED7D31" w:themeColor="accent2"/>
+                            </w:rPr>
+                            <w:t>Select the data and plot it on the google map with the data shown in the pop-up table</w:t>
+                          </w:r>
+                        </w:p>
+                      </w:txbxContent>
+                    </v:textbox>
+                  </v:shape>
+                  <v:shape id="文字方塊 11" o:spid="_x0000_s1031" type="#_x0000_t202" style="position:absolute;left:30206;top:36122;width:22384;height:3878;visibility:visible;mso-wrap-style:square;v-text-anchor:top" o:gfxdata="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" filled="f" stroked="f" strokeweight=".5pt">
+                    <v:textbox>
+                      <w:txbxContent>
+                        <w:p>
+                          <w:pPr>
+                            <w:rPr>
+                              <w:color w:val="00B050"/>
+                            </w:rPr>
+                          </w:pPr>
+                          <w:r>
+                            <w:rPr>
+                              <w:color w:val="00B050"/>
+                            </w:rPr>
+                            <w:t>Update the database</w:t>
+                          </w:r>
+                        </w:p>
+                      </w:txbxContent>
+                    </v:textbox>
+                  </v:shape>
+                  <v:shape id="文字方塊 12" o:spid="_x0000_s1032" type="#_x0000_t202" style="position:absolute;left:30359;top:42249;width:22384;height:8001;visibility:visible;mso-wrap-style:square;v-text-anchor:top" o:gfxdata="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" filled="f" stroked="f" strokeweight=".5pt">
+                    <v:textbox>
+                      <w:txbxContent>
+                        <w:p>
+                          <w:pPr>
+                            <w:rPr>
+                              <w:color w:val="252EE3"/>
+                            </w:rPr>
+                          </w:pPr>
+                          <w:r>
+                            <w:rPr>
+                              <w:color w:val="252EE3"/>
+                            </w:rPr>
+                            <w:t xml:space="preserve">Plot the charts of the choosing species and in the choosing time range </w:t>
+                          </w:r>
+                        </w:p>
+                      </w:txbxContent>
+                    </v:textbox>
+                  </v:shape>
+                  <v:line id="直線接點 14" o:spid="_x0000_s1033" style="position:absolute;visibility:visible;mso-wrap-style:square" from="30206,20608" to="30206,25982" o:connectortype="straight" o:gfxdata="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" strokecolor="red" strokeweight="1.5pt">
+                    <v:stroke joinstyle="miter"/>
+                  </v:line>
+                  <v:line id="直線接點 15" o:spid="_x0000_s1034" style="position:absolute;visibility:visible;mso-wrap-style:square" from="30206,26907" to="30206,32061" o:connectortype="straight" o:gfxdata="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" strokecolor="#ed7d31 [3205]" strokeweight="1.5pt">
+                    <v:stroke joinstyle="miter"/>
+                  </v:line>
+                  <v:line id="直線接點 16" o:spid="_x0000_s1035" style="position:absolute;visibility:visible;mso-wrap-style:square" from="30206,33171" to="30206,40602" o:connectortype="straight" o:gfxdata="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" strokecolor="#00b050" strokeweight="1.5pt">
+                    <v:stroke joinstyle="miter"/>
+                  </v:line>
+                  <v:line id="直線接點 17" o:spid="_x0000_s1036" style="position:absolute;visibility:visible;mso-wrap-style:square" from="30206,42896" to="30206,48858" o:connectortype="straight" o:gfxdata="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" strokecolor="#252ee3" strokeweight="1.5pt">
+                    <v:stroke joinstyle="miter"/>
+                  </v:line>
+                  <v:shape id="圖片 24" o:spid="_x0000_s1037" type="#_x0000_t75" style="position:absolute;width:29690;height:55340;visibility:visible;mso-wrap-style:square" o:gfxdata="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">
+                    <v:imagedata r:id="rId14" o:title=""/>
+                  </v:shape>
+                  <v:line id="直線接點 25" o:spid="_x0000_s1038" style="position:absolute;visibility:visible;mso-wrap-style:square" from="30206,50061" to="30206,54932" o:connectortype="straight" o:gfxdata="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" strokecolor="black [3200]" strokeweight="1.5pt">
+                    <v:stroke joinstyle="miter"/>
+                  </v:line>
+                  <v:shape id="文字方塊 26" o:spid="_x0000_s1039" type="#_x0000_t202" style="position:absolute;left:30359;top:49756;width:22384;height:5790;visibility:visible;mso-wrap-style:square;v-text-anchor:top" o:gfxdata="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" filled="f" stroked="f" strokeweight=".5pt">
+                    <v:textbox>
+                      <w:txbxContent>
+                        <w:p>
+                          <w:r>
+                            <w:t>The github, web deploy and ReadtheDocs link</w:t>
+                          </w:r>
+                        </w:p>
+                      </w:txbxContent>
+                    </v:textbox>
+                  </v:shape>
+                  <v:shape id="圖片 8" o:spid="_x0000_s1040" type="#_x0000_t75" style="position:absolute;left:31060;top:3666;width:21683;height:14344;visibility:visible;mso-wrap-style:square" o:gfxdata="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">
+                    <v:imagedata r:id="rId15" o:title="" cropbottom="42178f" cropright="-343f"/>
+                  </v:shape>
+                  <v:shape id="文字方塊 27" o:spid="_x0000_s1041" type="#_x0000_t202" style="position:absolute;left:31493;top:14311;width:10139;height:3699;visibility:visible;mso-wrap-style:square;v-text-anchor:top" o:gfxdata="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" filled="f" stroked="f" strokeweight=".5pt">
+                    <v:textbox>
+                      <w:txbxContent>
+                        <w:p>
+                          <w:pPr>
+                            <w:rPr>
+                              <w:b/>
+                              <w:color w:val="FFFFFF" w:themeColor="background1"/>
+                              <w:sz w:val="28"/>
+                              <w:szCs w:val="28"/>
+                            </w:rPr>
+                          </w:pPr>
+                          <w:r>
+                            <w:rPr>
+                              <w:b/>
+                              <w:color w:val="FFFFFF" w:themeColor="background1"/>
+                              <w:sz w:val="28"/>
+                              <w:szCs w:val="28"/>
+                            </w:rPr>
+                            <w:t>Blending</w:t>
+                          </w:r>
+                        </w:p>
+                      </w:txbxContent>
+                    </v:textbox>
+                  </v:shape>
+                  <v:shapetype id="_x0000_t32" coordsize="21600,21600" o:spt="32" o:oned="t" path="m,l21600,21600e" filled="f">
+                    <v:path arrowok="t" fillok="f" o:connecttype="none"/>
+                    <o:lock v:ext="edit" shapetype="t"/>
+                  </v:shapetype>
+                  <v:shape id="直線單箭頭接點 13" o:spid="_x0000_s1042" type="#_x0000_t32" style="position:absolute;left:29014;top:13540;width:2169;height:0;visibility:visible;mso-wrap-style:square" o:connectortype="straight" o:gfxdata="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" strokecolor="black [3200]" strokeweight="2.25pt">
+                    <v:stroke endarrow="block" joinstyle="miter"/>
+                  </v:shape>
+                </v:group>
                 <w10:anchorlock/>
               </v:group>
             </w:pict>
           </mc:Fallback>
         </mc:AlternateContent>
       </w:r>
+      <w:bookmarkEnd w:id="0"/>
       <w:r>
         <w:rPr>
           <w:noProof/>
@@ -925,7 +1060,7 @@
                             </pic:cNvPicPr>
                           </pic:nvPicPr>
                           <pic:blipFill>
-                            <a:blip r:embed="rId14"/>
+                            <a:blip r:embed="rId16"/>
                             <a:stretch>
                               <a:fillRect/>
                             </a:stretch>
@@ -943,52 +1078,6 @@
                         <pic:pic xmlns:pic="http://schemas.openxmlformats.org/drawingml/2006/picture">
                           <pic:nvPicPr>
                             <pic:cNvPr id="19" name="圖片 19"/>
-                            <pic:cNvPicPr>
-                              <a:picLocks noChangeAspect="1"/>
-                            </pic:cNvPicPr>
-                          </pic:nvPicPr>
-                          <pic:blipFill>
-                            <a:blip r:embed="rId15"/>
-                            <a:stretch>
-                              <a:fillRect/>
-                            </a:stretch>
-                          </pic:blipFill>
-                          <pic:spPr>
-                            <a:xfrm>
-                              <a:off x="0" y="2647445"/>
-                              <a:ext cx="2219960" cy="1374992"/>
-                            </a:xfrm>
-                            <a:prstGeom prst="rect">
-                              <a:avLst/>
-                            </a:prstGeom>
-                          </pic:spPr>
-                        </pic:pic>
-                        <pic:pic xmlns:pic="http://schemas.openxmlformats.org/drawingml/2006/picture">
-                          <pic:nvPicPr>
-                            <pic:cNvPr id="20" name="圖片 20"/>
-                            <pic:cNvPicPr>
-                              <a:picLocks noChangeAspect="1"/>
-                            </pic:cNvPicPr>
-                          </pic:nvPicPr>
-                          <pic:blipFill>
-                            <a:blip r:embed="rId16"/>
-                            <a:stretch>
-                              <a:fillRect/>
-                            </a:stretch>
-                          </pic:blipFill>
-                          <pic:spPr>
-                            <a:xfrm>
-                              <a:off x="2032000" y="2647445"/>
-                              <a:ext cx="3242310" cy="1794214"/>
-                            </a:xfrm>
-                            <a:prstGeom prst="rect">
-                              <a:avLst/>
-                            </a:prstGeom>
-                          </pic:spPr>
-                        </pic:pic>
-                        <pic:pic xmlns:pic="http://schemas.openxmlformats.org/drawingml/2006/picture">
-                          <pic:nvPicPr>
-                            <pic:cNvPr id="22" name="圖片 22"/>
                             <pic:cNvPicPr>
                               <a:picLocks noChangeAspect="1"/>
                             </pic:cNvPicPr>
@@ -1001,6 +1090,52 @@
                           </pic:blipFill>
                           <pic:spPr>
                             <a:xfrm>
+                              <a:off x="0" y="2647445"/>
+                              <a:ext cx="2219960" cy="1374992"/>
+                            </a:xfrm>
+                            <a:prstGeom prst="rect">
+                              <a:avLst/>
+                            </a:prstGeom>
+                          </pic:spPr>
+                        </pic:pic>
+                        <pic:pic xmlns:pic="http://schemas.openxmlformats.org/drawingml/2006/picture">
+                          <pic:nvPicPr>
+                            <pic:cNvPr id="20" name="圖片 20"/>
+                            <pic:cNvPicPr>
+                              <a:picLocks noChangeAspect="1"/>
+                            </pic:cNvPicPr>
+                          </pic:nvPicPr>
+                          <pic:blipFill>
+                            <a:blip r:embed="rId18"/>
+                            <a:stretch>
+                              <a:fillRect/>
+                            </a:stretch>
+                          </pic:blipFill>
+                          <pic:spPr>
+                            <a:xfrm>
+                              <a:off x="2032000" y="2647445"/>
+                              <a:ext cx="3242310" cy="1794214"/>
+                            </a:xfrm>
+                            <a:prstGeom prst="rect">
+                              <a:avLst/>
+                            </a:prstGeom>
+                          </pic:spPr>
+                        </pic:pic>
+                        <pic:pic xmlns:pic="http://schemas.openxmlformats.org/drawingml/2006/picture">
+                          <pic:nvPicPr>
+                            <pic:cNvPr id="22" name="圖片 22"/>
+                            <pic:cNvPicPr>
+                              <a:picLocks noChangeAspect="1"/>
+                            </pic:cNvPicPr>
+                          </pic:nvPicPr>
+                          <pic:blipFill>
+                            <a:blip r:embed="rId19"/>
+                            <a:stretch>
+                              <a:fillRect/>
+                            </a:stretch>
+                          </pic:blipFill>
+                          <pic:spPr>
+                            <a:xfrm>
                               <a:off x="0" y="4084625"/>
                               <a:ext cx="2233000" cy="1816232"/>
                             </a:xfrm>
@@ -1017,7 +1152,7 @@
                             </pic:cNvPicPr>
                           </pic:nvPicPr>
                           <pic:blipFill>
-                            <a:blip r:embed="rId18"/>
+                            <a:blip r:embed="rId20"/>
                             <a:stretch>
                               <a:fillRect/>
                             </a:stretch>
@@ -1048,19 +1183,19 @@
                 </v:shape>
                 <v:group id="群組 23" o:spid="_x0000_s1028" style="position:absolute;width:52743;height:62738" coordsize="52743,62738" o:gfxdata="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">
                   <v:shape id="圖片 18" o:spid="_x0000_s1029" type="#_x0000_t75" style="position:absolute;width:52743;height:26390;visibility:visible;mso-wrap-style:square" o:gfxdata="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">
-                    <v:imagedata r:id="rId19" o:title=""/>
+                    <v:imagedata r:id="rId21" o:title=""/>
                   </v:shape>
                   <v:shape id="圖片 19" o:spid="_x0000_s1030" type="#_x0000_t75" style="position:absolute;top:26474;width:22199;height:13750;visibility:visible;mso-wrap-style:square" o:gfxdata="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">
-                    <v:imagedata r:id="rId20" o:title=""/>
+                    <v:imagedata r:id="rId22" o:title=""/>
                   </v:shape>
                   <v:shape id="圖片 20" o:spid="_x0000_s1031" type="#_x0000_t75" style="position:absolute;left:20320;top:26474;width:32423;height:17942;visibility:visible;mso-wrap-style:square" o:gfxdata="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">
-                    <v:imagedata r:id="rId21" o:title=""/>
+                    <v:imagedata r:id="rId23" o:title=""/>
                   </v:shape>
                   <v:shape id="圖片 22" o:spid="_x0000_s1032" type="#_x0000_t75" style="position:absolute;top:40846;width:22330;height:18162;visibility:visible;mso-wrap-style:square" o:gfxdata="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">
-                    <v:imagedata r:id="rId22" o:title=""/>
+                    <v:imagedata r:id="rId24" o:title=""/>
                   </v:shape>
                   <v:shape id="圖片 21" o:spid="_x0000_s1033" type="#_x0000_t75" style="position:absolute;left:12928;top:44257;width:38608;height:18481;visibility:visible;mso-wrap-style:square" o:gfxdata="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">
-                    <v:imagedata r:id="rId23" o:title=""/>
+                    <v:imagedata r:id="rId25" o:title=""/>
                   </v:shape>
                 </v:group>
                 <w10:anchorlock/>

</xml_diff>